<commit_message>
Update manual: 1.Add the naming rule of product id in detail. 2.Highlight implementation detail of client.
</commit_message>
<xml_diff>
--- a/五彩时空支付SDK集成指南V3.3.docx
+++ b/五彩时空支付SDK集成指南V3.3.docx
@@ -1751,9 +1751,6 @@
     <w:p>
       <w:pPr>
         <w:pStyle w:val="1"/>
-        <w:rPr>
-          <w:rFonts w:hint="eastAsia"/>
-        </w:rPr>
       </w:pPr>
       <w:bookmarkStart w:id="0" w:name="_Toc398243889"/>
       <w:r>
@@ -1768,9 +1765,6 @@
     <w:p>
       <w:pPr>
         <w:pStyle w:val="2"/>
-        <w:rPr>
-          <w:rFonts w:hint="eastAsia"/>
-        </w:rPr>
       </w:pPr>
       <w:bookmarkStart w:id="1" w:name="_Toc398243890"/>
       <w:r>
@@ -1802,7 +1796,6 @@
         </w:numPr>
         <w:ind w:firstLineChars="0"/>
         <w:rPr>
-          <w:rFonts w:hint="eastAsia"/>
           <w:color w:val="FF0000"/>
         </w:rPr>
       </w:pPr>
@@ -1843,21 +1836,19 @@
         </w:rPr>
         <w:t>。</w:t>
       </w:r>
-      <w:bookmarkStart w:id="2" w:name="_GoBack"/>
+    </w:p>
+    <w:p>
+      <w:pPr>
+        <w:pStyle w:val="1"/>
+      </w:pPr>
+      <w:bookmarkStart w:id="2" w:name="_Toc398243891"/>
+      <w:r>
+        <w:rPr>
+          <w:rFonts w:hint="eastAsia"/>
+        </w:rPr>
+        <w:t>开发包</w:t>
+      </w:r>
       <w:bookmarkEnd w:id="2"/>
-    </w:p>
-    <w:p>
-      <w:pPr>
-        <w:pStyle w:val="1"/>
-      </w:pPr>
-      <w:bookmarkStart w:id="3" w:name="_Toc398243891"/>
-      <w:r>
-        <w:rPr>
-          <w:rFonts w:hint="eastAsia"/>
-        </w:rPr>
-        <w:t>开发包</w:t>
-      </w:r>
-      <w:bookmarkEnd w:id="3"/>
     </w:p>
     <w:p>
       <w:pPr>
@@ -2067,14 +2058,14 @@
       <w:pPr>
         <w:pStyle w:val="1"/>
       </w:pPr>
-      <w:bookmarkStart w:id="4" w:name="_Toc398243892"/>
+      <w:bookmarkStart w:id="3" w:name="_Toc398243892"/>
       <w:r>
         <w:rPr>
           <w:rFonts w:hint="eastAsia"/>
         </w:rPr>
         <w:t>导入开发资源</w:t>
       </w:r>
-      <w:bookmarkEnd w:id="4"/>
+      <w:bookmarkEnd w:id="3"/>
     </w:p>
     <w:p>
       <w:pPr>
@@ -2342,27 +2333,27 @@
       <w:pPr>
         <w:pStyle w:val="1"/>
       </w:pPr>
-      <w:bookmarkStart w:id="5" w:name="_Toc398243893"/>
+      <w:bookmarkStart w:id="4" w:name="_Toc398243893"/>
       <w:r>
         <w:rPr>
           <w:rFonts w:hint="eastAsia"/>
         </w:rPr>
         <w:t>修改配置文件</w:t>
       </w:r>
+      <w:bookmarkEnd w:id="4"/>
+    </w:p>
+    <w:p>
+      <w:pPr>
+        <w:pStyle w:val="2"/>
+      </w:pPr>
+      <w:bookmarkStart w:id="5" w:name="_Toc398243894"/>
+      <w:r>
+        <w:rPr>
+          <w:rFonts w:hint="eastAsia"/>
+        </w:rPr>
+        <w:t>添加权限</w:t>
+      </w:r>
       <w:bookmarkEnd w:id="5"/>
-    </w:p>
-    <w:p>
-      <w:pPr>
-        <w:pStyle w:val="2"/>
-      </w:pPr>
-      <w:bookmarkStart w:id="6" w:name="_Toc398243894"/>
-      <w:r>
-        <w:rPr>
-          <w:rFonts w:hint="eastAsia"/>
-        </w:rPr>
-        <w:t>添加权限</w:t>
-      </w:r>
-      <w:bookmarkEnd w:id="6"/>
     </w:p>
     <w:p>
       <w:pPr>
@@ -2615,7 +2606,7 @@
       <w:pPr>
         <w:pStyle w:val="2"/>
       </w:pPr>
-      <w:bookmarkStart w:id="7" w:name="_Toc398243895"/>
+      <w:bookmarkStart w:id="6" w:name="_Toc398243895"/>
       <w:r>
         <w:rPr>
           <w:rFonts w:hint="eastAsia"/>
@@ -2628,7 +2619,7 @@
         </w:rPr>
         <w:t>Activity</w:t>
       </w:r>
-      <w:bookmarkEnd w:id="7"/>
+      <w:bookmarkEnd w:id="6"/>
     </w:p>
     <w:p>
       <w:pPr>
@@ -2887,27 +2878,27 @@
       <w:pPr>
         <w:pStyle w:val="1"/>
       </w:pPr>
-      <w:bookmarkStart w:id="8" w:name="_Toc398243896"/>
+      <w:bookmarkStart w:id="7" w:name="_Toc398243896"/>
       <w:r>
         <w:rPr>
           <w:rFonts w:hint="eastAsia"/>
         </w:rPr>
         <w:t>实现功能</w:t>
       </w:r>
+      <w:bookmarkEnd w:id="7"/>
+    </w:p>
+    <w:p>
+      <w:pPr>
+        <w:pStyle w:val="2"/>
+      </w:pPr>
+      <w:bookmarkStart w:id="8" w:name="_Toc398243897"/>
+      <w:r>
+        <w:rPr>
+          <w:rFonts w:hint="eastAsia"/>
+        </w:rPr>
+        <w:t>客户端功能</w:t>
+      </w:r>
       <w:bookmarkEnd w:id="8"/>
-    </w:p>
-    <w:p>
-      <w:pPr>
-        <w:pStyle w:val="2"/>
-      </w:pPr>
-      <w:bookmarkStart w:id="9" w:name="_Toc398243897"/>
-      <w:r>
-        <w:rPr>
-          <w:rFonts w:hint="eastAsia"/>
-        </w:rPr>
-        <w:t>客户端功能</w:t>
-      </w:r>
-      <w:bookmarkEnd w:id="9"/>
     </w:p>
     <w:p>
       <w:pPr>
@@ -3108,7 +3099,91 @@
         <w:rPr>
           <w:rFonts w:hint="eastAsia"/>
         </w:rPr>
-        <w:t>方法。</w:t>
+        <w:t>方法</w:t>
+      </w:r>
+      <w:r>
+        <w:rPr>
+          <w:rFonts w:hint="eastAsia"/>
+        </w:rPr>
+        <w:t>（</w:t>
+      </w:r>
+      <w:r>
+        <w:rPr>
+          <w:rFonts w:hint="eastAsia"/>
+          <w:b/>
+          <w:color w:val="FF0000"/>
+        </w:rPr>
+        <w:t>注意：</w:t>
+      </w:r>
+      <w:r>
+        <w:rPr>
+          <w:rFonts w:hint="eastAsia"/>
+          <w:b/>
+          <w:color w:val="FF0000"/>
+        </w:rPr>
+        <w:t>创建</w:t>
+      </w:r>
+      <w:proofErr w:type="spellStart"/>
+      <w:r>
+        <w:rPr>
+          <w:rFonts w:hint="eastAsia"/>
+          <w:b/>
+          <w:color w:val="FF0000"/>
+        </w:rPr>
+        <w:t>IAPHelper</w:t>
+      </w:r>
+      <w:proofErr w:type="spellEnd"/>
+      <w:r>
+        <w:rPr>
+          <w:rFonts w:hint="eastAsia"/>
+          <w:b/>
+          <w:color w:val="FF0000"/>
+        </w:rPr>
+        <w:t>所用的参数必须是</w:t>
+      </w:r>
+      <w:r>
+        <w:rPr>
+          <w:rFonts w:hint="eastAsia"/>
+          <w:b/>
+          <w:color w:val="FF0000"/>
+        </w:rPr>
+        <w:t>实现该方法的</w:t>
+      </w:r>
+      <w:r>
+        <w:rPr>
+          <w:rFonts w:hint="eastAsia"/>
+          <w:b/>
+          <w:color w:val="FF0000"/>
+        </w:rPr>
+        <w:t>Activity</w:t>
+      </w:r>
+      <w:r>
+        <w:rPr>
+          <w:rFonts w:hint="eastAsia"/>
+          <w:b/>
+          <w:color w:val="FF0000"/>
+        </w:rPr>
+        <w:t>子类</w:t>
+      </w:r>
+      <w:r>
+        <w:rPr>
+          <w:rFonts w:hint="eastAsia"/>
+          <w:b/>
+          <w:color w:val="FF0000"/>
+        </w:rPr>
+        <w:t>对象</w:t>
+      </w:r>
+      <w:r>
+        <w:rPr>
+          <w:rFonts w:hint="eastAsia"/>
+        </w:rPr>
+        <w:t>）</w:t>
+      </w:r>
+      <w:r>
+        <w:rPr>
+          <w:rFonts w:hint="eastAsia"/>
+        </w:rPr>
+        <w:t>。</w:t>
       </w:r>
     </w:p>
     <w:p>
@@ -3258,13 +3333,22 @@
         <w:fldChar w:fldCharType="begin"/>
       </w:r>
       <w:r>
-        <w:instrText xml:space="preserve"> HYPERLINK \l "_</w:instrText>
-      </w:r>
-      <w:r>
-        <w:instrText>注册商品</w:instrText>
-      </w:r>
-      <w:r>
-        <w:instrText xml:space="preserve">ID" </w:instrText>
+        <w:instrText>HYPERLINK  \l "</w:instrText>
+      </w:r>
+      <w:r>
+        <w:rPr>
+          <w:rFonts w:hint="eastAsia"/>
+        </w:rPr>
+        <w:instrText>_</w:instrText>
+      </w:r>
+      <w:r>
+        <w:rPr>
+          <w:rFonts w:hint="eastAsia"/>
+        </w:rPr>
+        <w:instrText>添加商品</w:instrText>
+      </w:r>
+      <w:r>
+        <w:instrText>"</w:instrText>
       </w:r>
       <w:r>
         <w:fldChar w:fldCharType="separate"/>
@@ -3281,7 +3365,7 @@
           <w:rStyle w:val="a7"/>
           <w:rFonts w:hint="eastAsia"/>
         </w:rPr>
-        <w:t>5</w:t>
+        <w:t>7.2.4.1</w:t>
       </w:r>
       <w:r>
         <w:rPr>
@@ -3296,6 +3380,8 @@
         </w:rPr>
         <w:fldChar w:fldCharType="end"/>
       </w:r>
+      <w:bookmarkStart w:id="9" w:name="_GoBack"/>
+      <w:bookmarkEnd w:id="9"/>
       <w:r>
         <w:rPr>
           <w:rFonts w:hint="eastAsia"/>
@@ -4804,12 +4890,6 @@
     <w:p/>
     <w:p>
       <w:pPr>
-        <w:pStyle w:val="a5"/>
-        <w:numPr>
-          <w:ilvl w:val="0"/>
-          <w:numId w:val="20"/>
-        </w:numPr>
-        <w:ind w:firstLineChars="0"/>
         <w:rPr>
           <w:b/>
         </w:rPr>
@@ -6981,12 +7061,7 @@
     </w:p>
     <w:p>
       <w:pPr>
-        <w:pStyle w:val="a5"/>
-        <w:numPr>
-          <w:ilvl w:val="0"/>
-          <w:numId w:val="10"/>
-        </w:numPr>
-        <w:ind w:firstLineChars="0"/>
+        <w:pStyle w:val="3"/>
       </w:pPr>
       <w:r>
         <w:rPr>
@@ -7377,12 +7452,7 @@
     </w:p>
     <w:p>
       <w:pPr>
-        <w:pStyle w:val="a5"/>
-        <w:numPr>
-          <w:ilvl w:val="0"/>
-          <w:numId w:val="10"/>
-        </w:numPr>
-        <w:ind w:firstLineChars="0"/>
+        <w:pStyle w:val="3"/>
       </w:pPr>
       <w:r>
         <w:rPr>
@@ -7396,7 +7466,6 @@
       <w:r>
         <w:rPr>
           <w:rFonts w:hint="eastAsia"/>
-          <w:b/>
         </w:rPr>
         <w:t>联运发布</w:t>
       </w:r>
@@ -7952,12 +8021,7 @@
     </w:p>
     <w:p>
       <w:pPr>
-        <w:pStyle w:val="a5"/>
-        <w:numPr>
-          <w:ilvl w:val="0"/>
-          <w:numId w:val="10"/>
-        </w:numPr>
-        <w:ind w:firstLineChars="0"/>
+        <w:pStyle w:val="3"/>
       </w:pPr>
       <w:r>
         <w:t>注册</w:t>
@@ -7989,14 +8053,10 @@
       <w:r>
         <w:rPr>
           <w:rFonts w:hint="eastAsia"/>
-          <w:b/>
         </w:rPr>
         <w:t>审核</w:t>
       </w:r>
       <w:r>
-        <w:rPr>
-          <w:b/>
-        </w:rPr>
         <w:t>管理</w:t>
       </w:r>
       <w:r>
@@ -8011,14 +8071,12 @@
       <w:r>
         <w:rPr>
           <w:rFonts w:hint="eastAsia"/>
-          <w:b/>
           <w:color w:val="FF0000"/>
         </w:rPr>
         <w:t>待</w:t>
       </w:r>
       <w:r>
         <w:rPr>
-          <w:b/>
           <w:color w:val="FF0000"/>
         </w:rPr>
         <w:t>完善</w:t>
@@ -8226,29 +8284,21 @@
     </w:p>
     <w:p>
       <w:pPr>
-        <w:pStyle w:val="a5"/>
-        <w:numPr>
-          <w:ilvl w:val="0"/>
-          <w:numId w:val="10"/>
-        </w:numPr>
-        <w:ind w:firstLineChars="0"/>
-      </w:pPr>
-      <w:r>
-        <w:rPr>
-          <w:rFonts w:hint="eastAsia"/>
-        </w:rPr>
+        <w:pStyle w:val="3"/>
+      </w:pPr>
+      <w:r>
+        <w:rPr>
+          <w:rFonts w:hint="eastAsia"/>
+        </w:rPr>
+        <w:lastRenderedPageBreak/>
         <w:t>点击「</w:t>
       </w:r>
       <w:r>
-        <w:rPr>
-          <w:b/>
-        </w:rPr>
         <w:t>APP</w:t>
       </w:r>
       <w:r>
         <w:rPr>
           <w:rFonts w:hint="eastAsia"/>
-          <w:b/>
         </w:rPr>
         <w:t>图标</w:t>
       </w:r>
@@ -8362,7 +8412,6 @@
         <w:rPr>
           <w:noProof/>
         </w:rPr>
-        <w:lastRenderedPageBreak/>
         <w:drawing>
           <wp:inline distT="0" distB="0" distL="0" distR="0" wp14:anchorId="56DD78D9" wp14:editId="0972030A">
             <wp:extent cx="4320000" cy="2827816"/>
@@ -8473,34 +8522,17 @@
     </w:p>
     <w:p>
       <w:pPr>
-        <w:pStyle w:val="a5"/>
-        <w:numPr>
-          <w:ilvl w:val="1"/>
-          <w:numId w:val="10"/>
-        </w:numPr>
-        <w:spacing w:after="240"/>
-        <w:ind w:firstLineChars="0"/>
-        <w:rPr>
-          <w:color w:val="000000" w:themeColor="text1"/>
-          <w:sz w:val="20"/>
-          <w:szCs w:val="20"/>
-        </w:rPr>
-      </w:pPr>
-      <w:r>
-        <w:rPr>
-          <w:rFonts w:hint="eastAsia"/>
-          <w:color w:val="000000" w:themeColor="text1"/>
-          <w:sz w:val="20"/>
-          <w:szCs w:val="20"/>
+        <w:pStyle w:val="4"/>
+      </w:pPr>
+      <w:bookmarkStart w:id="21" w:name="_添加商品"/>
+      <w:bookmarkEnd w:id="21"/>
+      <w:r>
+        <w:rPr>
+          <w:rFonts w:hint="eastAsia"/>
         </w:rPr>
         <w:t>添加</w:t>
       </w:r>
       <w:r>
-        <w:rPr>
-          <w:color w:val="000000" w:themeColor="text1"/>
-          <w:sz w:val="20"/>
-          <w:szCs w:val="20"/>
-        </w:rPr>
         <w:t>商品</w:t>
       </w:r>
     </w:p>
@@ -8722,7 +8754,141 @@
         <w:rPr>
           <w:rFonts w:hint="eastAsia"/>
         </w:rPr>
-        <w:t>可以自定义填写商品相关信息。</w:t>
+        <w:t>可以自定义填写商品相关信息</w:t>
+      </w:r>
+      <w:r>
+        <w:rPr>
+          <w:rFonts w:hint="eastAsia"/>
+        </w:rPr>
+        <w:t>，</w:t>
+      </w:r>
+      <w:r>
+        <w:rPr>
+          <w:rFonts w:hint="eastAsia"/>
+        </w:rPr>
+        <w:t>如图</w:t>
+      </w:r>
+      <w:r>
+        <w:t>9</w:t>
+      </w:r>
+      <w:r>
+        <w:rPr>
+          <w:rFonts w:hint="eastAsia"/>
+        </w:rPr>
+        <w:t>所示</w:t>
+      </w:r>
+      <w:r>
+        <w:rPr>
+          <w:rFonts w:hint="eastAsia"/>
+        </w:rPr>
+        <w:t>，一个商品包含如下信息：商品</w:t>
+      </w:r>
+      <w:r>
+        <w:rPr>
+          <w:rFonts w:hint="eastAsia"/>
+        </w:rPr>
+        <w:t>ID</w:t>
+      </w:r>
+      <w:r>
+        <w:rPr>
+          <w:rFonts w:hint="eastAsia"/>
+        </w:rPr>
+        <w:t>，商品名称，商品价格和商品描述，</w:t>
+      </w:r>
+      <w:r>
+        <w:rPr>
+          <w:rFonts w:hint="eastAsia"/>
+          <w:b/>
+          <w:color w:val="FF0000"/>
+        </w:rPr>
+        <w:t>其中商品</w:t>
+      </w:r>
+      <w:r>
+        <w:rPr>
+          <w:rFonts w:hint="eastAsia"/>
+          <w:b/>
+          <w:color w:val="FF0000"/>
+        </w:rPr>
+        <w:t>ID</w:t>
+      </w:r>
+      <w:r>
+        <w:rPr>
+          <w:rFonts w:hint="eastAsia"/>
+          <w:b/>
+          <w:color w:val="FF0000"/>
+        </w:rPr>
+        <w:t>为商品的唯一标识，</w:t>
+      </w:r>
+      <w:r>
+        <w:rPr>
+          <w:rFonts w:hint="eastAsia"/>
+          <w:b/>
+          <w:color w:val="FF0000"/>
+        </w:rPr>
+        <w:lastRenderedPageBreak/>
+        <w:t>为了保证商品</w:t>
+      </w:r>
+      <w:r>
+        <w:rPr>
+          <w:rFonts w:hint="eastAsia"/>
+          <w:b/>
+          <w:color w:val="FF0000"/>
+        </w:rPr>
+        <w:t>ID</w:t>
+      </w:r>
+      <w:r>
+        <w:rPr>
+          <w:rFonts w:hint="eastAsia"/>
+          <w:b/>
+          <w:color w:val="FF0000"/>
+        </w:rPr>
+        <w:t>不重复，请尽量使用较为复杂的字符串来表示一个商品</w:t>
+      </w:r>
+      <w:r>
+        <w:rPr>
+          <w:rFonts w:hint="eastAsia"/>
+          <w:b/>
+          <w:color w:val="FF0000"/>
+        </w:rPr>
+        <w:t>ID</w:t>
+      </w:r>
+      <w:r>
+        <w:rPr>
+          <w:rFonts w:hint="eastAsia"/>
+          <w:b/>
+          <w:color w:val="FF0000"/>
+        </w:rPr>
+        <w:t>，例如我们测试用到的商品</w:t>
+      </w:r>
+      <w:r>
+        <w:rPr>
+          <w:rFonts w:hint="eastAsia"/>
+          <w:b/>
+          <w:color w:val="FF0000"/>
+        </w:rPr>
+        <w:t>ID</w:t>
+      </w:r>
+      <w:r>
+        <w:rPr>
+          <w:rFonts w:hint="eastAsia"/>
+          <w:b/>
+          <w:color w:val="FF0000"/>
+        </w:rPr>
+        <w:t>为</w:t>
+      </w:r>
+      <w:r>
+        <w:rPr>
+          <w:rFonts w:hint="eastAsia"/>
+          <w:b/>
+          <w:color w:val="FF0000"/>
+        </w:rPr>
+        <w:t>com.rainbow.product1</w:t>
+      </w:r>
+      <w:r>
+        <w:rPr>
+          <w:rFonts w:hint="eastAsia"/>
+        </w:rPr>
+        <w:t>。</w:t>
       </w:r>
       <w:r>
         <w:rPr>
@@ -8761,16 +8927,7 @@
         <w:rPr>
           <w:rFonts w:hint="eastAsia"/>
         </w:rPr>
-        <w:t>如图</w:t>
-      </w:r>
-      <w:r>
-        <w:t>9</w:t>
-      </w:r>
-      <w:r>
-        <w:rPr>
-          <w:rFonts w:hint="eastAsia"/>
-        </w:rPr>
-        <w:t>所示：</w:t>
+        <w:t>：</w:t>
       </w:r>
     </w:p>
     <w:p>
@@ -8918,7 +9075,6 @@
         <w:rPr>
           <w:noProof/>
         </w:rPr>
-        <w:lastRenderedPageBreak/>
         <w:drawing>
           <wp:inline distT="0" distB="0" distL="0" distR="0" wp14:anchorId="0E111E92" wp14:editId="41CE74BF">
             <wp:extent cx="3354933" cy="3960000"/>
@@ -9109,6 +9265,7 @@
         <w:rPr>
           <w:noProof/>
         </w:rPr>
+        <w:lastRenderedPageBreak/>
         <w:drawing>
           <wp:inline distT="0" distB="0" distL="0" distR="0" wp14:anchorId="28619596" wp14:editId="42B458EF">
             <wp:extent cx="4320000" cy="2836138"/>
@@ -9200,25 +9357,11 @@
     </w:p>
     <w:p>
       <w:pPr>
-        <w:pStyle w:val="a5"/>
-        <w:numPr>
-          <w:ilvl w:val="1"/>
-          <w:numId w:val="10"/>
-        </w:numPr>
-        <w:spacing w:after="240"/>
-        <w:ind w:firstLineChars="0"/>
-        <w:rPr>
-          <w:color w:val="000000" w:themeColor="text1"/>
-          <w:sz w:val="20"/>
-          <w:szCs w:val="20"/>
-        </w:rPr>
-      </w:pPr>
-      <w:r>
-        <w:rPr>
-          <w:rFonts w:hint="eastAsia"/>
-          <w:color w:val="000000" w:themeColor="text1"/>
-          <w:sz w:val="20"/>
-          <w:szCs w:val="20"/>
+        <w:pStyle w:val="4"/>
+      </w:pPr>
+      <w:r>
+        <w:rPr>
+          <w:rFonts w:hint="eastAsia"/>
         </w:rPr>
         <w:t>完善信息</w:t>
       </w:r>
@@ -9298,7 +9441,6 @@
         <w:rPr>
           <w:noProof/>
         </w:rPr>
-        <w:lastRenderedPageBreak/>
         <w:drawing>
           <wp:inline distT="0" distB="0" distL="0" distR="0" wp14:anchorId="1BC4A091" wp14:editId="6150A90D">
             <wp:extent cx="4320000" cy="2832497"/>
@@ -9479,6 +9621,7 @@
         <w:rPr>
           <w:noProof/>
         </w:rPr>
+        <w:lastRenderedPageBreak/>
         <w:drawing>
           <wp:inline distT="0" distB="0" distL="0" distR="0" wp14:anchorId="6E723169" wp14:editId="2DDE733F">
             <wp:extent cx="4320000" cy="2830417"/>
@@ -9839,7 +9982,6 @@
         <w:rPr>
           <w:rFonts w:hint="eastAsia"/>
         </w:rPr>
-        <w:lastRenderedPageBreak/>
         <w:t>提交的截图大小、尺寸要保持一致。</w:t>
       </w:r>
       <w:r>
@@ -10210,18 +10352,13 @@
     </w:p>
     <w:p>
       <w:pPr>
-        <w:pStyle w:val="a5"/>
-        <w:numPr>
-          <w:ilvl w:val="0"/>
-          <w:numId w:val="10"/>
-        </w:numPr>
-        <w:spacing w:after="240"/>
-        <w:ind w:firstLineChars="0"/>
-      </w:pPr>
-      <w:r>
-        <w:rPr>
-          <w:rFonts w:hint="eastAsia"/>
-        </w:rPr>
+        <w:pStyle w:val="3"/>
+      </w:pPr>
+      <w:r>
+        <w:rPr>
+          <w:rFonts w:hint="eastAsia"/>
+        </w:rPr>
+        <w:lastRenderedPageBreak/>
         <w:t>填写完</w:t>
       </w:r>
       <w:r>
@@ -10230,7 +10367,6 @@
       <w:r>
         <w:rPr>
           <w:rFonts w:hint="eastAsia"/>
-          <w:b/>
         </w:rPr>
         <w:t>保存</w:t>
       </w:r>
@@ -10255,14 +10391,10 @@
       <w:r>
         <w:rPr>
           <w:rFonts w:hint="eastAsia"/>
-          <w:b/>
         </w:rPr>
         <w:t>提交</w:t>
       </w:r>
       <w:r>
-        <w:rPr>
-          <w:b/>
-        </w:rPr>
         <w:t>审核</w:t>
       </w:r>
       <w:r>
@@ -10482,7 +10614,6 @@
         <w:rPr>
           <w:noProof/>
         </w:rPr>
-        <w:lastRenderedPageBreak/>
         <w:drawing>
           <wp:inline distT="0" distB="0" distL="0" distR="0" wp14:anchorId="2A3E0686" wp14:editId="288D1182">
             <wp:extent cx="4320000" cy="2829376"/>
@@ -10633,6 +10764,7 @@
         <w:rPr>
           <w:rFonts w:hint="eastAsia"/>
         </w:rPr>
+        <w:lastRenderedPageBreak/>
         <w:t>未通过审核的应用我们会通过平台和邮件的方式</w:t>
       </w:r>
       <w:proofErr w:type="gramStart"/>
@@ -10661,7 +10793,7 @@
       <w:pPr>
         <w:pStyle w:val="2"/>
       </w:pPr>
-      <w:bookmarkStart w:id="21" w:name="_Toc398243906"/>
+      <w:bookmarkStart w:id="22" w:name="_Toc398243906"/>
       <w:r>
         <w:rPr>
           <w:rFonts w:hint="eastAsia"/>
@@ -10674,7 +10806,7 @@
         </w:rPr>
         <w:t>信息</w:t>
       </w:r>
-      <w:bookmarkEnd w:id="21"/>
+      <w:bookmarkEnd w:id="22"/>
     </w:p>
     <w:p>
       <w:pPr>
@@ -10985,7 +11117,6 @@
           <w:sz w:val="20"/>
           <w:szCs w:val="20"/>
         </w:rPr>
-        <w:lastRenderedPageBreak/>
         <w:t>图</w:t>
       </w:r>
       <w:r>
@@ -11274,7 +11405,7 @@
                 <w:bCs/>
                 <w:noProof/>
               </w:rPr>
-              <w:t>2</w:t>
+              <w:t>11</w:t>
             </w:r>
             <w:r>
               <w:rPr>
@@ -11289,13 +11420,7 @@
               <w:rPr>
                 <w:lang w:val="zh-CN"/>
               </w:rPr>
-              <w:t xml:space="preserve"> </w:t>
-            </w:r>
-            <w:r>
-              <w:rPr>
-                <w:lang w:val="zh-CN"/>
-              </w:rPr>
-              <w:t xml:space="preserve">/ </w:t>
+              <w:t xml:space="preserve"> / </w:t>
             </w:r>
             <w:r>
               <w:rPr>
@@ -12161,6 +12286,92 @@
     </w:lvl>
   </w:abstractNum>
   <w:abstractNum w:abstractNumId="5">
+    <w:nsid w:val="12562D69"/>
+    <w:multiLevelType w:val="hybridMultilevel"/>
+    <w:tmpl w:val="86A84D4C"/>
+    <w:lvl w:ilvl="0" w:tplc="0409000F">
+      <w:start w:val="1"/>
+      <w:numFmt w:val="decimal"/>
+      <w:lvlText w:val="%1."/>
+      <w:lvlJc w:val="left"/>
+      <w:pPr>
+        <w:ind w:left="420" w:hanging="420"/>
+      </w:pPr>
+    </w:lvl>
+    <w:lvl w:ilvl="1" w:tplc="04090019">
+      <w:start w:val="1"/>
+      <w:numFmt w:val="lowerLetter"/>
+      <w:lvlText w:val="%2)"/>
+      <w:lvlJc w:val="left"/>
+      <w:pPr>
+        <w:ind w:left="840" w:hanging="420"/>
+      </w:pPr>
+    </w:lvl>
+    <w:lvl w:ilvl="2" w:tplc="0409001B" w:tentative="1">
+      <w:start w:val="1"/>
+      <w:numFmt w:val="lowerRoman"/>
+      <w:lvlText w:val="%3."/>
+      <w:lvlJc w:val="right"/>
+      <w:pPr>
+        <w:ind w:left="1260" w:hanging="420"/>
+      </w:pPr>
+    </w:lvl>
+    <w:lvl w:ilvl="3" w:tplc="0409000F" w:tentative="1">
+      <w:start w:val="1"/>
+      <w:numFmt w:val="decimal"/>
+      <w:lvlText w:val="%4."/>
+      <w:lvlJc w:val="left"/>
+      <w:pPr>
+        <w:ind w:left="1680" w:hanging="420"/>
+      </w:pPr>
+    </w:lvl>
+    <w:lvl w:ilvl="4" w:tplc="04090019" w:tentative="1">
+      <w:start w:val="1"/>
+      <w:numFmt w:val="lowerLetter"/>
+      <w:lvlText w:val="%5)"/>
+      <w:lvlJc w:val="left"/>
+      <w:pPr>
+        <w:ind w:left="2100" w:hanging="420"/>
+      </w:pPr>
+    </w:lvl>
+    <w:lvl w:ilvl="5" w:tplc="0409001B" w:tentative="1">
+      <w:start w:val="1"/>
+      <w:numFmt w:val="lowerRoman"/>
+      <w:lvlText w:val="%6."/>
+      <w:lvlJc w:val="right"/>
+      <w:pPr>
+        <w:ind w:left="2520" w:hanging="420"/>
+      </w:pPr>
+    </w:lvl>
+    <w:lvl w:ilvl="6" w:tplc="0409000F" w:tentative="1">
+      <w:start w:val="1"/>
+      <w:numFmt w:val="decimal"/>
+      <w:lvlText w:val="%7."/>
+      <w:lvlJc w:val="left"/>
+      <w:pPr>
+        <w:ind w:left="2940" w:hanging="420"/>
+      </w:pPr>
+    </w:lvl>
+    <w:lvl w:ilvl="7" w:tplc="04090019" w:tentative="1">
+      <w:start w:val="1"/>
+      <w:numFmt w:val="lowerLetter"/>
+      <w:lvlText w:val="%8)"/>
+      <w:lvlJc w:val="left"/>
+      <w:pPr>
+        <w:ind w:left="3360" w:hanging="420"/>
+      </w:pPr>
+    </w:lvl>
+    <w:lvl w:ilvl="8" w:tplc="0409001B" w:tentative="1">
+      <w:start w:val="1"/>
+      <w:numFmt w:val="lowerRoman"/>
+      <w:lvlText w:val="%9."/>
+      <w:lvlJc w:val="right"/>
+      <w:pPr>
+        <w:ind w:left="3780" w:hanging="420"/>
+      </w:pPr>
+    </w:lvl>
+  </w:abstractNum>
+  <w:abstractNum w:abstractNumId="6">
     <w:nsid w:val="15050D4C"/>
     <w:multiLevelType w:val="hybridMultilevel"/>
     <w:tmpl w:val="EC8C42EA"/>
@@ -12249,7 +12460,7 @@
       </w:pPr>
     </w:lvl>
   </w:abstractNum>
-  <w:abstractNum w:abstractNumId="6">
+  <w:abstractNum w:abstractNumId="7">
     <w:nsid w:val="1985394C"/>
     <w:multiLevelType w:val="hybridMultilevel"/>
     <w:tmpl w:val="7580154A"/>
@@ -12338,7 +12549,7 @@
       </w:pPr>
     </w:lvl>
   </w:abstractNum>
-  <w:abstractNum w:abstractNumId="7">
+  <w:abstractNum w:abstractNumId="8">
     <w:nsid w:val="1EC638A9"/>
     <w:multiLevelType w:val="hybridMultilevel"/>
     <w:tmpl w:val="B29EF44C"/>
@@ -12451,7 +12662,7 @@
       </w:rPr>
     </w:lvl>
   </w:abstractNum>
-  <w:abstractNum w:abstractNumId="8">
+  <w:abstractNum w:abstractNumId="9">
     <w:nsid w:val="28CC4BC3"/>
     <w:multiLevelType w:val="hybridMultilevel"/>
     <w:tmpl w:val="86A84D4C"/>
@@ -12537,7 +12748,7 @@
       </w:pPr>
     </w:lvl>
   </w:abstractNum>
-  <w:abstractNum w:abstractNumId="9">
+  <w:abstractNum w:abstractNumId="10">
     <w:nsid w:val="28FF6BB4"/>
     <w:multiLevelType w:val="hybridMultilevel"/>
     <w:tmpl w:val="12464C50"/>
@@ -12626,7 +12837,7 @@
       </w:pPr>
     </w:lvl>
   </w:abstractNum>
-  <w:abstractNum w:abstractNumId="10">
+  <w:abstractNum w:abstractNumId="11">
     <w:nsid w:val="291C4E15"/>
     <w:multiLevelType w:val="hybridMultilevel"/>
     <w:tmpl w:val="7C1CB114"/>
@@ -12739,7 +12950,7 @@
       </w:rPr>
     </w:lvl>
   </w:abstractNum>
-  <w:abstractNum w:abstractNumId="11">
+  <w:abstractNum w:abstractNumId="12">
     <w:nsid w:val="3B586B19"/>
     <w:multiLevelType w:val="hybridMultilevel"/>
     <w:tmpl w:val="EDAA2BA2"/>
@@ -12828,7 +13039,7 @@
       </w:pPr>
     </w:lvl>
   </w:abstractNum>
-  <w:abstractNum w:abstractNumId="12">
+  <w:abstractNum w:abstractNumId="13">
     <w:nsid w:val="4E6A1043"/>
     <w:multiLevelType w:val="hybridMultilevel"/>
     <w:tmpl w:val="1ED67274"/>
@@ -12914,7 +13125,7 @@
       </w:pPr>
     </w:lvl>
   </w:abstractNum>
-  <w:abstractNum w:abstractNumId="13">
+  <w:abstractNum w:abstractNumId="14">
     <w:nsid w:val="5BA76197"/>
     <w:multiLevelType w:val="hybridMultilevel"/>
     <w:tmpl w:val="BA189E38"/>
@@ -13003,7 +13214,7 @@
       </w:pPr>
     </w:lvl>
   </w:abstractNum>
-  <w:abstractNum w:abstractNumId="14">
+  <w:abstractNum w:abstractNumId="15">
     <w:nsid w:val="5CAB63A0"/>
     <w:multiLevelType w:val="multilevel"/>
     <w:tmpl w:val="6F163788"/>
@@ -13152,7 +13363,7 @@
       </w:rPr>
     </w:lvl>
   </w:abstractNum>
-  <w:abstractNum w:abstractNumId="15">
+  <w:abstractNum w:abstractNumId="16">
     <w:nsid w:val="5F254BED"/>
     <w:multiLevelType w:val="hybridMultilevel"/>
     <w:tmpl w:val="65ACE8B0"/>
@@ -13265,7 +13476,7 @@
       </w:rPr>
     </w:lvl>
   </w:abstractNum>
-  <w:abstractNum w:abstractNumId="16">
+  <w:abstractNum w:abstractNumId="17">
     <w:nsid w:val="60AE5156"/>
     <w:multiLevelType w:val="hybridMultilevel"/>
     <w:tmpl w:val="2F94BD76"/>
@@ -13351,7 +13562,7 @@
       </w:pPr>
     </w:lvl>
   </w:abstractNum>
-  <w:abstractNum w:abstractNumId="17">
+  <w:abstractNum w:abstractNumId="18">
     <w:nsid w:val="61E42D0A"/>
     <w:multiLevelType w:val="hybridMultilevel"/>
     <w:tmpl w:val="3FA4F64A"/>
@@ -13464,7 +13675,7 @@
       </w:rPr>
     </w:lvl>
   </w:abstractNum>
-  <w:abstractNum w:abstractNumId="18">
+  <w:abstractNum w:abstractNumId="19">
     <w:nsid w:val="68D3358D"/>
     <w:multiLevelType w:val="hybridMultilevel"/>
     <w:tmpl w:val="EEFA9E10"/>
@@ -13577,7 +13788,7 @@
       </w:rPr>
     </w:lvl>
   </w:abstractNum>
-  <w:abstractNum w:abstractNumId="19">
+  <w:abstractNum w:abstractNumId="20">
     <w:nsid w:val="7BF37AEC"/>
     <w:multiLevelType w:val="multilevel"/>
     <w:tmpl w:val="04090025"/>
@@ -13673,22 +13884,22 @@
     </w:lvl>
   </w:abstractNum>
   <w:num w:numId="1">
-    <w:abstractNumId w:val="19"/>
+    <w:abstractNumId w:val="20"/>
   </w:num>
   <w:num w:numId="2">
-    <w:abstractNumId w:val="16"/>
+    <w:abstractNumId w:val="17"/>
   </w:num>
   <w:num w:numId="3">
-    <w:abstractNumId w:val="6"/>
+    <w:abstractNumId w:val="7"/>
   </w:num>
   <w:num w:numId="4">
-    <w:abstractNumId w:val="9"/>
+    <w:abstractNumId w:val="10"/>
   </w:num>
   <w:num w:numId="5">
-    <w:abstractNumId w:val="10"/>
+    <w:abstractNumId w:val="11"/>
   </w:num>
   <w:num w:numId="6">
-    <w:abstractNumId w:val="5"/>
+    <w:abstractNumId w:val="6"/>
   </w:num>
   <w:num w:numId="7">
     <w:abstractNumId w:val="1"/>
@@ -13697,43 +13908,46 @@
     <w:abstractNumId w:val="2"/>
   </w:num>
   <w:num w:numId="9">
-    <w:abstractNumId w:val="11"/>
+    <w:abstractNumId w:val="12"/>
   </w:num>
   <w:num w:numId="10">
     <w:abstractNumId w:val="4"/>
   </w:num>
   <w:num w:numId="11">
-    <w:abstractNumId w:val="19"/>
+    <w:abstractNumId w:val="20"/>
   </w:num>
   <w:num w:numId="12">
-    <w:abstractNumId w:val="13"/>
+    <w:abstractNumId w:val="14"/>
   </w:num>
   <w:num w:numId="13">
-    <w:abstractNumId w:val="14"/>
+    <w:abstractNumId w:val="15"/>
   </w:num>
   <w:num w:numId="14">
     <w:abstractNumId w:val="0"/>
   </w:num>
   <w:num w:numId="15">
-    <w:abstractNumId w:val="17"/>
+    <w:abstractNumId w:val="18"/>
   </w:num>
   <w:num w:numId="16">
-    <w:abstractNumId w:val="7"/>
+    <w:abstractNumId w:val="8"/>
   </w:num>
   <w:num w:numId="17">
     <w:abstractNumId w:val="3"/>
   </w:num>
   <w:num w:numId="18">
-    <w:abstractNumId w:val="18"/>
+    <w:abstractNumId w:val="19"/>
   </w:num>
   <w:num w:numId="19">
-    <w:abstractNumId w:val="15"/>
+    <w:abstractNumId w:val="16"/>
   </w:num>
   <w:num w:numId="20">
-    <w:abstractNumId w:val="8"/>
+    <w:abstractNumId w:val="9"/>
   </w:num>
   <w:num w:numId="21">
-    <w:abstractNumId w:val="12"/>
+    <w:abstractNumId w:val="13"/>
+  </w:num>
+  <w:num w:numId="22">
+    <w:abstractNumId w:val="5"/>
   </w:num>
 </w:numbering>
 </file>
@@ -13958,7 +14172,6 @@
     <w:next w:val="a"/>
     <w:link w:val="3Char"/>
     <w:uiPriority w:val="9"/>
-    <w:semiHidden/>
     <w:unhideWhenUsed/>
     <w:qFormat/>
     <w:rsid w:val="005456E8"/>
@@ -13985,7 +14198,6 @@
     <w:next w:val="a"/>
     <w:link w:val="4Char"/>
     <w:uiPriority w:val="9"/>
-    <w:semiHidden/>
     <w:unhideWhenUsed/>
     <w:qFormat/>
     <w:rsid w:val="005456E8"/>
@@ -14265,7 +14477,6 @@
     <w:basedOn w:val="a0"/>
     <w:link w:val="3"/>
     <w:uiPriority w:val="9"/>
-    <w:semiHidden/>
     <w:rsid w:val="005456E8"/>
     <w:rPr>
       <w:b/>
@@ -14279,7 +14490,6 @@
     <w:basedOn w:val="a0"/>
     <w:link w:val="4"/>
     <w:uiPriority w:val="9"/>
-    <w:semiHidden/>
     <w:rsid w:val="005456E8"/>
     <w:rPr>
       <w:rFonts w:asciiTheme="majorHAnsi" w:eastAsiaTheme="majorEastAsia" w:hAnsiTheme="majorHAnsi" w:cstheme="majorBidi"/>
@@ -14872,7 +15082,6 @@
     <w:next w:val="a"/>
     <w:link w:val="3Char"/>
     <w:uiPriority w:val="9"/>
-    <w:semiHidden/>
     <w:unhideWhenUsed/>
     <w:qFormat/>
     <w:rsid w:val="005456E8"/>
@@ -14899,7 +15108,6 @@
     <w:next w:val="a"/>
     <w:link w:val="4Char"/>
     <w:uiPriority w:val="9"/>
-    <w:semiHidden/>
     <w:unhideWhenUsed/>
     <w:qFormat/>
     <w:rsid w:val="005456E8"/>
@@ -15179,7 +15387,6 @@
     <w:basedOn w:val="a0"/>
     <w:link w:val="3"/>
     <w:uiPriority w:val="9"/>
-    <w:semiHidden/>
     <w:rsid w:val="005456E8"/>
     <w:rPr>
       <w:b/>
@@ -15193,7 +15400,6 @@
     <w:basedOn w:val="a0"/>
     <w:link w:val="4"/>
     <w:uiPriority w:val="9"/>
-    <w:semiHidden/>
     <w:rsid w:val="005456E8"/>
     <w:rPr>
       <w:rFonts w:asciiTheme="majorHAnsi" w:eastAsiaTheme="majorEastAsia" w:hAnsiTheme="majorHAnsi" w:cstheme="majorBidi"/>
@@ -15856,7 +16062,7 @@
 </file>
 
 <file path=customXml/itemProps1.xml><?xml version="1.0" encoding="utf-8"?>
-<ds:datastoreItem xmlns:ds="http://schemas.openxmlformats.org/officeDocument/2006/customXml" ds:itemID="{A0E226FA-29CC-40C8-9078-F49207425A07}">
+<ds:datastoreItem xmlns:ds="http://schemas.openxmlformats.org/officeDocument/2006/customXml" ds:itemID="{E2246ADB-48ED-4789-B82A-A994E749290C}">
   <ds:schemaRefs>
     <ds:schemaRef ds:uri="http://schemas.openxmlformats.org/officeDocument/2006/bibliography"/>
   </ds:schemaRefs>

</xml_diff>